<commit_message>
Finished filling in the questions.
</commit_message>
<xml_diff>
--- a/ZBabcock_CSChap3Questions.docx
+++ b/ZBabcock_CSChap3Questions.docx
@@ -775,6 +775,175 @@
           <w:numId w:val="2"/>
         </w:numPr>
       </w:pPr>
+      <w:r>
+        <w:t xml:space="preserve">In C#, you must declare a variable in a program before you can use it to store data. </w:t>
+      </w:r>
+      <w:r>
+        <w:rPr>
+          <w:b/>
+        </w:rPr>
+        <w:t xml:space="preserve">Answer: </w:t>
+      </w:r>
+    </w:p>
+    <w:p>
+      <w:pPr>
+        <w:pStyle w:val="ListParagraph"/>
+        <w:numPr>
+          <w:ilvl w:val="0"/>
+          <w:numId w:val="2"/>
+        </w:numPr>
+      </w:pPr>
+      <w:r>
+        <w:t xml:space="preserve">You can declare multiple variables of different data types with one declaration. </w:t>
+      </w:r>
+      <w:r>
+        <w:rPr>
+          <w:b/>
+        </w:rPr>
+        <w:t xml:space="preserve">Answer: </w:t>
+      </w:r>
+    </w:p>
+    <w:p>
+      <w:pPr>
+        <w:pStyle w:val="ListParagraph"/>
+        <w:numPr>
+          <w:ilvl w:val="0"/>
+          <w:numId w:val="2"/>
+        </w:numPr>
+      </w:pPr>
+      <w:r>
+        <w:t xml:space="preserve">When you append the letter D or d to a numeric literal, it is treated as a decimal and is referred to as a decimal literal. </w:t>
+      </w:r>
+      <w:r>
+        <w:rPr>
+          <w:b/>
+        </w:rPr>
+        <w:t xml:space="preserve">Answer: </w:t>
+      </w:r>
+    </w:p>
+    <w:p>
+      <w:pPr>
+        <w:pStyle w:val="ListParagraph"/>
+        <w:numPr>
+          <w:ilvl w:val="0"/>
+          <w:numId w:val="2"/>
+        </w:numPr>
+      </w:pPr>
+      <w:r>
+        <w:t xml:space="preserve">The order of operations dictates that the division operator works before the addition operator does. </w:t>
+      </w:r>
+      <w:r>
+        <w:rPr>
+          <w:b/>
+        </w:rPr>
+        <w:t xml:space="preserve">Answer: </w:t>
+      </w:r>
+    </w:p>
+    <w:p>
+      <w:pPr>
+        <w:pStyle w:val="ListParagraph"/>
+        <w:numPr>
+          <w:ilvl w:val="0"/>
+          <w:numId w:val="2"/>
+        </w:numPr>
+      </w:pPr>
+      <w:r>
+        <w:t xml:space="preserve">All variables have a </w:t>
+      </w:r>
+      <w:proofErr w:type="spellStart"/>
+      <w:r>
+        <w:t>ToString</w:t>
+      </w:r>
+      <w:proofErr w:type="spellEnd"/>
+      <w:r>
+        <w:t xml:space="preserve"> method that you can call to convert the variable’s value to a string. </w:t>
+      </w:r>
+      <w:r>
+        <w:rPr>
+          <w:b/>
+        </w:rPr>
+        <w:t xml:space="preserve">Answer: </w:t>
+      </w:r>
+    </w:p>
+    <w:p>
+      <w:pPr>
+        <w:pStyle w:val="ListParagraph"/>
+        <w:numPr>
+          <w:ilvl w:val="0"/>
+          <w:numId w:val="2"/>
+        </w:numPr>
+      </w:pPr>
+      <w:r>
+        <w:t xml:space="preserve">When you pass the formatting string “C” or “c” to the </w:t>
+      </w:r>
+      <w:proofErr w:type="spellStart"/>
+      <w:r>
+        <w:t>ToString</w:t>
+      </w:r>
+      <w:proofErr w:type="spellEnd"/>
+      <w:r>
+        <w:t xml:space="preserve"> method, the number is returned formatted as currency. </w:t>
+      </w:r>
+      <w:r>
+        <w:rPr>
+          <w:b/>
+        </w:rPr>
+        <w:t xml:space="preserve">Answer: </w:t>
+      </w:r>
+    </w:p>
+    <w:p>
+      <w:pPr>
+        <w:pStyle w:val="ListParagraph"/>
+        <w:numPr>
+          <w:ilvl w:val="0"/>
+          <w:numId w:val="2"/>
+        </w:numPr>
+      </w:pPr>
+      <w:r>
+        <w:t xml:space="preserve">When you declare a named constant, an initialization value is required. </w:t>
+      </w:r>
+      <w:r>
+        <w:rPr>
+          <w:b/>
+        </w:rPr>
+        <w:t xml:space="preserve">Answer: </w:t>
+      </w:r>
+    </w:p>
+    <w:p>
+      <w:pPr>
+        <w:pStyle w:val="ListParagraph"/>
+        <w:numPr>
+          <w:ilvl w:val="0"/>
+          <w:numId w:val="2"/>
+        </w:numPr>
+      </w:pPr>
+      <w:r>
+        <w:t xml:space="preserve">An error will occur if the compiler finds a statement that tries to change the value of a constant field. </w:t>
+      </w:r>
+      <w:r>
+        <w:rPr>
+          <w:b/>
+        </w:rPr>
+        <w:t xml:space="preserve">Answer: </w:t>
+      </w:r>
+    </w:p>
+    <w:p>
+      <w:pPr>
+        <w:pStyle w:val="ListParagraph"/>
+        <w:numPr>
+          <w:ilvl w:val="0"/>
+          <w:numId w:val="2"/>
+        </w:numPr>
+      </w:pPr>
+      <w:r>
+        <w:t xml:space="preserve">Forms and most controls have a Preferences property that allows you to change the object’s background color. </w:t>
+      </w:r>
+      <w:r>
+        <w:rPr>
+          <w:b/>
+        </w:rPr>
+        <w:t xml:space="preserve">Answer: </w:t>
+      </w:r>
       <w:bookmarkStart w:id="0" w:name="_GoBack"/>
       <w:bookmarkEnd w:id="0"/>
     </w:p>

</xml_diff>